<commit_message>
feat: endpoint generate bulanan
</commit_message>
<xml_diff>
--- a/templates/template_bulanan_besland.docx
+++ b/templates/template_bulanan_besland.docx
@@ -140,10 +140,7 @@
         <w:t xml:space="preserve"> </w:t>
       </w:r>
       <w:r>
-        <w:t>A</w:t>
-      </w:r>
-      <w:r>
-        <w:t>cara</w:t>
+        <w:t>Acara</w:t>
       </w:r>
       <w:r>
         <w:rPr>
@@ -363,7 +360,7 @@
           <w:i/>
           <w:sz w:val="24"/>
         </w:rPr>
-        <w:t>{jabatan1}</w:t>
+        <w:t>{jabatan2}</w:t>
       </w:r>
     </w:p>
     <w:p>
@@ -531,16 +528,13 @@
       </w:r>
       <w:r>
         <w:tab/>
-        <w:t>:</w:t>
-      </w:r>
-      <w:r>
-        <w:t xml:space="preserve"> </w:t>
+        <w:t xml:space="preserve">: </w:t>
       </w:r>
       <w:r>
         <w:rPr>
           <w:i/>
         </w:rPr>
-        <w:t>{jabatan2}</w:t>
+        <w:t>{jabatan1}</w:t>
       </w:r>
     </w:p>
     <w:p>
@@ -627,30 +621,7 @@
                 <w:rFonts w:eastAsia="Basic"/>
                 <w:lang w:val="en-US"/>
               </w:rPr>
-              <w:t>{#</w:t>
-            </w:r>
-            <w:proofErr w:type="gramStart"/>
-            <w:r>
-              <w:rPr>
-                <w:rFonts w:eastAsia="Basic"/>
-                <w:lang w:val="en-US"/>
-              </w:rPr>
-              <w:t>items}{</w:t>
-            </w:r>
-            <w:proofErr w:type="gramEnd"/>
-            <w:r>
-              <w:rPr>
-                <w:rFonts w:eastAsia="Basic"/>
-                <w:lang w:val="en-US"/>
-              </w:rPr>
-              <w:t>no}</w:t>
-            </w:r>
-            <w:r>
-              <w:rPr>
-                <w:rFonts w:eastAsia="Basic"/>
-                <w:lang w:val="en-US"/>
-              </w:rPr>
-              <w:t>.</w:t>
+              <w:t>{#items}{no}.</w:t>
             </w:r>
           </w:p>
         </w:tc>
@@ -751,10 +722,7 @@
         <w:t xml:space="preserve"> </w:t>
       </w:r>
       <w:r>
-        <w:t>perha</w:t>
-      </w:r>
-      <w:r>
-        <w:t>tian</w:t>
+        <w:t>perhatian</w:t>
       </w:r>
       <w:r>
         <w:rPr>
@@ -921,7 +889,7 @@
       </w:tr>
       <w:tr>
         <w:trPr>
-          <w:trHeight w:val="1388"/>
+          <w:trHeight w:val="538"/>
         </w:trPr>
         <w:tc>
           <w:tcPr>
@@ -932,7 +900,11 @@
               <w:pStyle w:val="BodyText"/>
               <w:spacing w:before="120"/>
               <w:ind w:right="35"/>
+              <w:jc w:val="center"/>
             </w:pPr>
+            <w:r>
+              <w:t>{%ttd_pengawas_lapangan}</w:t>
+            </w:r>
           </w:p>
         </w:tc>
         <w:tc>
@@ -956,7 +928,11 @@
               <w:pStyle w:val="BodyText"/>
               <w:spacing w:before="120"/>
               <w:ind w:right="35"/>
+              <w:jc w:val="center"/>
             </w:pPr>
+            <w:r>
+              <w:t>{%ttd_teknisi}</w:t>
+            </w:r>
           </w:p>
         </w:tc>
       </w:tr>
@@ -973,7 +949,10 @@
               <w:jc w:val="center"/>
             </w:pPr>
             <w:r>
-              <w:t>({pengawas_lapangan}}</w:t>
+              <w:t>({pengawas_lapangan}</w:t>
+            </w:r>
+            <w:r>
+              <w:t>)</w:t>
             </w:r>
           </w:p>
         </w:tc>
@@ -2075,6 +2054,7 @@
   <w:style w:type="character" w:default="1" w:styleId="DefaultParagraphFont">
     <w:name w:val="Default Paragraph Font"/>
     <w:uiPriority w:val="1"/>
+    <w:semiHidden/>
     <w:unhideWhenUsed/>
   </w:style>
   <w:style w:type="table" w:default="1" w:styleId="TableNormal">

</xml_diff>

<commit_message>
refactor: ba bulanan, return temporary filename
</commit_message>
<xml_diff>
--- a/templates/template_bulanan_besland.docx
+++ b/templates/template_bulanan_besland.docx
@@ -587,68 +587,50 @@
         <w:t>:</w:t>
       </w:r>
     </w:p>
-    <w:tbl>
-      <w:tblPr>
-        <w:tblStyle w:val="TableGrid"/>
-        <w:tblW w:w="0" w:type="auto"/>
-        <w:tblInd w:w="203" w:type="dxa"/>
-        <w:tblBorders>
-          <w:top w:val="none" w:sz="0" w:space="0" w:color="auto"/>
-          <w:left w:val="none" w:sz="0" w:space="0" w:color="auto"/>
-          <w:bottom w:val="none" w:sz="0" w:space="0" w:color="auto"/>
-          <w:right w:val="none" w:sz="0" w:space="0" w:color="auto"/>
-          <w:insideH w:val="none" w:sz="0" w:space="0" w:color="auto"/>
-          <w:insideV w:val="none" w:sz="0" w:space="0" w:color="auto"/>
-        </w:tblBorders>
-        <w:tblLook w:val="04A0" w:firstRow="1" w:lastRow="0" w:firstColumn="1" w:lastColumn="0" w:noHBand="0" w:noVBand="1"/>
-      </w:tblPr>
-      <w:tblGrid>
-        <w:gridCol w:w="1617"/>
-        <w:gridCol w:w="7482"/>
-      </w:tblGrid>
-      <w:tr>
-        <w:tc>
-          <w:tcPr>
-            <w:tcW w:w="1612" w:type="dxa"/>
-          </w:tcPr>
-          <w:p>
-            <w:pPr>
-              <w:pStyle w:val="BodyText"/>
-              <w:spacing w:before="120"/>
-            </w:pPr>
-            <w:r>
-              <w:rPr>
-                <w:rFonts w:eastAsia="Basic"/>
-                <w:lang w:val="en-US"/>
-              </w:rPr>
-              <w:t>{#items}{no}.</w:t>
-            </w:r>
-          </w:p>
-        </w:tc>
-        <w:tc>
-          <w:tcPr>
-            <w:tcW w:w="7487" w:type="dxa"/>
-          </w:tcPr>
-          <w:p>
-            <w:pPr>
-              <w:pStyle w:val="BodyText"/>
-              <w:spacing w:before="120"/>
-            </w:pPr>
-            <w:r>
-              <w:t>{catatan}{/items}</w:t>
-            </w:r>
-          </w:p>
-        </w:tc>
-      </w:tr>
-    </w:tbl>
-    <w:bookmarkEnd w:id="0"/>
     <w:p>
       <w:pPr>
         <w:pStyle w:val="BodyText"/>
-        <w:tabs>
-          <w:tab w:val="left" w:pos="3450"/>
-        </w:tabs>
-      </w:pPr>
+        <w:spacing w:line="360" w:lineRule="auto"/>
+        <w:ind w:left="203"/>
+        <w:rPr>
+          <w:rFonts w:eastAsia="Basic"/>
+          <w:lang w:val="en-US"/>
+        </w:rPr>
+      </w:pPr>
+      <w:r>
+        <w:rPr>
+          <w:rFonts w:eastAsia="Basic"/>
+          <w:lang w:val="en-US"/>
+        </w:rPr>
+        <w:t>{#items}</w:t>
+      </w:r>
+    </w:p>
+    <w:p>
+      <w:pPr>
+        <w:pStyle w:val="BodyText"/>
+        <w:numPr>
+          <w:ilvl w:val="0"/>
+          <w:numId w:val="2"/>
+        </w:numPr>
+        <w:spacing w:line="360" w:lineRule="auto"/>
+      </w:pPr>
+      <w:r>
+        <w:t>{catatan}</w:t>
+      </w:r>
+    </w:p>
+    <w:p>
+      <w:pPr>
+        <w:pStyle w:val="BodyText"/>
+        <w:spacing w:line="360" w:lineRule="auto"/>
+        <w:ind w:left="203"/>
+        <w:rPr>
+          <w:spacing w:val="-10"/>
+        </w:rPr>
+      </w:pPr>
+      <w:r>
+        <w:t>{/items}</w:t>
+      </w:r>
+      <w:bookmarkEnd w:id="0"/>
       <w:r>
         <w:tab/>
       </w:r>
@@ -656,6 +638,7 @@
     <w:p>
       <w:pPr>
         <w:pStyle w:val="BodyText"/>
+        <w:spacing w:after="240"/>
         <w:ind w:left="203"/>
       </w:pPr>
       <w:r>
@@ -760,12 +743,6 @@
       <w:r>
         <w:t>ucapkan terima kasih.</w:t>
       </w:r>
-    </w:p>
-    <w:p>
-      <w:pPr>
-        <w:pStyle w:val="BodyText"/>
-        <w:ind w:left="203"/>
-      </w:pPr>
     </w:p>
     <w:tbl>
       <w:tblPr>
@@ -1491,6 +1468,92 @@
 <file path=word/numbering.xml><?xml version="1.0" encoding="utf-8"?>
 <w:numbering xmlns:wpc="http://schemas.microsoft.com/office/word/2010/wordprocessingCanvas" xmlns:cx="http://schemas.microsoft.com/office/drawing/2014/chartex" xmlns:cx1="http://schemas.microsoft.com/office/drawing/2015/9/8/chartex" xmlns:cx2="http://schemas.microsoft.com/office/drawing/2015/10/21/chartex" xmlns:cx3="http://schemas.microsoft.com/office/drawing/2016/5/9/chartex" xmlns:cx4="http://schemas.microsoft.com/office/drawing/2016/5/10/chartex" xmlns:cx5="http://schemas.microsoft.com/office/drawing/2016/5/11/chartex" xmlns:cx6="http://schemas.microsoft.com/office/drawing/2016/5/12/chartex" xmlns:cx7="http://schemas.microsoft.com/office/drawing/2016/5/13/chartex" xmlns:cx8="http://schemas.microsoft.com/office/drawing/2016/5/14/chartex" xmlns:mc="http://schemas.openxmlformats.org/markup-compatibility/2006" xmlns:aink="http://schemas.microsoft.com/office/drawing/2016/ink" xmlns:am3d="http://schemas.microsoft.com/office/drawing/2017/model3d" xmlns:o="urn:schemas-microsoft-com:office:office" xmlns:r="http://schemas.openxmlformats.org/officeDocument/2006/relationships" xmlns:m="http://schemas.openxmlformats.org/officeDocument/2006/math" xmlns:v="urn:schemas-microsoft-com:vml" xmlns:wp14="http://schemas.microsoft.com/office/word/2010/wordprocessingDrawing" xmlns:wp="http://schemas.openxmlformats.org/drawingml/2006/wordprocessingDrawing" xmlns:w10="urn:schemas-microsoft-com:office:word" xmlns:w="http://schemas.openxmlformats.org/wordprocessingml/2006/main" xmlns:w14="http://schemas.microsoft.com/office/word/2010/wordml" xmlns:w15="http://schemas.microsoft.com/office/word/2012/wordml" xmlns:w16cex="http://schemas.microsoft.com/office/word/2018/wordml/cex" xmlns:w16cid="http://schemas.microsoft.com/office/word/2016/wordml/cid" xmlns:w16="http://schemas.microsoft.com/office/word/2018/wordml" xmlns:w16sdtdh="http://schemas.microsoft.com/office/word/2020/wordml/sdtdatahash" xmlns:w16se="http://schemas.microsoft.com/office/word/2015/wordml/symex" xmlns:wpg="http://schemas.microsoft.com/office/word/2010/wordprocessingGroup" xmlns:wpi="http://schemas.microsoft.com/office/word/2010/wordprocessingInk" xmlns:wne="http://schemas.microsoft.com/office/word/2006/wordml" xmlns:wps="http://schemas.microsoft.com/office/word/2010/wordprocessingShape" mc:Ignorable="w14 w15 w16se w16cid w16 w16cex w16sdtdh wp14">
   <w:abstractNum w:abstractNumId="0" w15:restartNumberingAfterBreak="0">
+    <w:nsid w:val="5F3839EE"/>
+    <w:multiLevelType w:val="hybridMultilevel"/>
+    <w:tmpl w:val="5F62BE9A"/>
+    <w:lvl w:ilvl="0" w:tplc="3809000F">
+      <w:start w:val="1"/>
+      <w:numFmt w:val="decimal"/>
+      <w:lvlText w:val="%1."/>
+      <w:lvlJc w:val="left"/>
+      <w:pPr>
+        <w:ind w:left="923" w:hanging="360"/>
+      </w:pPr>
+    </w:lvl>
+    <w:lvl w:ilvl="1" w:tplc="38090019" w:tentative="1">
+      <w:start w:val="1"/>
+      <w:numFmt w:val="lowerLetter"/>
+      <w:lvlText w:val="%2."/>
+      <w:lvlJc w:val="left"/>
+      <w:pPr>
+        <w:ind w:left="1643" w:hanging="360"/>
+      </w:pPr>
+    </w:lvl>
+    <w:lvl w:ilvl="2" w:tplc="3809001B" w:tentative="1">
+      <w:start w:val="1"/>
+      <w:numFmt w:val="lowerRoman"/>
+      <w:lvlText w:val="%3."/>
+      <w:lvlJc w:val="right"/>
+      <w:pPr>
+        <w:ind w:left="2363" w:hanging="180"/>
+      </w:pPr>
+    </w:lvl>
+    <w:lvl w:ilvl="3" w:tplc="3809000F" w:tentative="1">
+      <w:start w:val="1"/>
+      <w:numFmt w:val="decimal"/>
+      <w:lvlText w:val="%4."/>
+      <w:lvlJc w:val="left"/>
+      <w:pPr>
+        <w:ind w:left="3083" w:hanging="360"/>
+      </w:pPr>
+    </w:lvl>
+    <w:lvl w:ilvl="4" w:tplc="38090019" w:tentative="1">
+      <w:start w:val="1"/>
+      <w:numFmt w:val="lowerLetter"/>
+      <w:lvlText w:val="%5."/>
+      <w:lvlJc w:val="left"/>
+      <w:pPr>
+        <w:ind w:left="3803" w:hanging="360"/>
+      </w:pPr>
+    </w:lvl>
+    <w:lvl w:ilvl="5" w:tplc="3809001B" w:tentative="1">
+      <w:start w:val="1"/>
+      <w:numFmt w:val="lowerRoman"/>
+      <w:lvlText w:val="%6."/>
+      <w:lvlJc w:val="right"/>
+      <w:pPr>
+        <w:ind w:left="4523" w:hanging="180"/>
+      </w:pPr>
+    </w:lvl>
+    <w:lvl w:ilvl="6" w:tplc="3809000F" w:tentative="1">
+      <w:start w:val="1"/>
+      <w:numFmt w:val="decimal"/>
+      <w:lvlText w:val="%7."/>
+      <w:lvlJc w:val="left"/>
+      <w:pPr>
+        <w:ind w:left="5243" w:hanging="360"/>
+      </w:pPr>
+    </w:lvl>
+    <w:lvl w:ilvl="7" w:tplc="38090019" w:tentative="1">
+      <w:start w:val="1"/>
+      <w:numFmt w:val="lowerLetter"/>
+      <w:lvlText w:val="%8."/>
+      <w:lvlJc w:val="left"/>
+      <w:pPr>
+        <w:ind w:left="5963" w:hanging="360"/>
+      </w:pPr>
+    </w:lvl>
+    <w:lvl w:ilvl="8" w:tplc="3809001B" w:tentative="1">
+      <w:start w:val="1"/>
+      <w:numFmt w:val="lowerRoman"/>
+      <w:lvlText w:val="%9."/>
+      <w:lvlJc w:val="right"/>
+      <w:pPr>
+        <w:ind w:left="6683" w:hanging="180"/>
+      </w:pPr>
+    </w:lvl>
+  </w:abstractNum>
+  <w:abstractNum w:abstractNumId="1" w15:restartNumberingAfterBreak="0">
     <w:nsid w:val="6F1C464B"/>
     <w:multiLevelType w:val="hybridMultilevel"/>
     <w:tmpl w:val="F63C09A6"/>
@@ -1501,7 +1564,6 @@
       <w:lvlJc w:val="left"/>
       <w:pPr>
         <w:ind w:left="743" w:hanging="540"/>
-        <w:jc w:val="left"/>
       </w:pPr>
       <w:rPr>
         <w:rFonts w:ascii="Times New Roman" w:eastAsia="Times New Roman" w:hAnsi="Times New Roman" w:cs="Times New Roman" w:hint="default"/>
@@ -1523,7 +1585,6 @@
       <w:lvlJc w:val="left"/>
       <w:pPr>
         <w:ind w:left="743" w:hanging="360"/>
-        <w:jc w:val="left"/>
       </w:pPr>
       <w:rPr>
         <w:rFonts w:ascii="Times New Roman" w:eastAsia="Times New Roman" w:hAnsi="Times New Roman" w:cs="Times New Roman" w:hint="default"/>
@@ -1624,6 +1685,9 @@
     </w:lvl>
   </w:abstractNum>
   <w:num w:numId="1">
+    <w:abstractNumId w:val="1"/>
+  </w:num>
+  <w:num w:numId="2">
     <w:abstractNumId w:val="0"/>
   </w:num>
 </w:numbering>
@@ -2054,7 +2118,6 @@
   <w:style w:type="character" w:default="1" w:styleId="DefaultParagraphFont">
     <w:name w:val="Default Paragraph Font"/>
     <w:uiPriority w:val="1"/>
-    <w:semiHidden/>
     <w:unhideWhenUsed/>
   </w:style>
   <w:style w:type="table" w:default="1" w:styleId="TableNormal">

</xml_diff>